<commit_message>
updated lista de control docx
</commit_message>
<xml_diff>
--- a/src/assets/docus/impresos/Lista-de-control-2022-2023.docx
+++ b/src/assets/docus/impresos/Lista-de-control-2022-2023.docx
@@ -557,7 +557,18 @@
           <w:szCs w:val="21"/>
           <w:lang w:val="es-ES"/>
         </w:rPr>
-        <w:t>12 de mayo de 2023</w:t>
+        <w:t>2 de junio</w:t>
+      </w:r>
+      <w:r>
+        <w:rPr>
+          <w:rFonts w:asciiTheme="minorHAnsi" w:hAnsiTheme="minorHAnsi" w:cstheme="minorHAnsi"/>
+          <w:b/>
+          <w:bCs/>
+          <w:sz w:val="21"/>
+          <w:szCs w:val="21"/>
+          <w:lang w:val="es-ES"/>
+        </w:rPr>
+        <w:t xml:space="preserve"> de 2023</w:t>
       </w:r>
     </w:p>
     <w:p>
@@ -3897,7 +3908,18 @@
           <w:szCs w:val="28"/>
           <w:lang w:val="es-ES"/>
         </w:rPr>
-        <w:t>12 de mayo de 2023</w:t>
+        <w:t>2 de junio</w:t>
+      </w:r>
+      <w:r>
+        <w:rPr>
+          <w:rFonts w:asciiTheme="minorHAnsi" w:hAnsiTheme="minorHAnsi" w:cstheme="minorHAnsi"/>
+          <w:b/>
+          <w:bCs/>
+          <w:sz w:val="28"/>
+          <w:szCs w:val="28"/>
+          <w:lang w:val="es-ES"/>
+        </w:rPr>
+        <w:t xml:space="preserve"> de 2023</w:t>
       </w:r>
     </w:p>
     <w:p>
@@ -4124,7 +4146,18 @@
           <w:szCs w:val="21"/>
           <w:lang w:val="es-ES"/>
         </w:rPr>
-        <w:t>12 de mayo de 2023</w:t>
+        <w:t>2 de junio</w:t>
+      </w:r>
+      <w:r>
+        <w:rPr>
+          <w:rFonts w:asciiTheme="minorHAnsi" w:hAnsiTheme="minorHAnsi" w:cstheme="minorHAnsi"/>
+          <w:b/>
+          <w:bCs/>
+          <w:sz w:val="21"/>
+          <w:szCs w:val="21"/>
+          <w:lang w:val="es-ES"/>
+        </w:rPr>
+        <w:t xml:space="preserve"> de 2023</w:t>
       </w:r>
       <w:r>
         <w:rPr>
@@ -4386,15 +4419,7 @@
       <w:pStyle w:val="Fuzeile"/>
     </w:pPr>
     <w:r>
-      <w:t xml:space="preserve">Alicia </w:t>
-    </w:r>
-    <w:proofErr w:type="spellStart"/>
-    <w:r>
-      <w:t>Feregrino</w:t>
-    </w:r>
-    <w:proofErr w:type="spellEnd"/>
-    <w:r>
-      <w:t xml:space="preserve">-Langer </w:t>
+      <w:t xml:space="preserve">Alicia Feregrino-Langer </w:t>
     </w:r>
   </w:p>
 </w:ftr>
@@ -5433,6 +5458,22 @@
       <w:lang w:val="de-DE" w:eastAsia="ar-SA"/>
     </w:rPr>
   </w:style>
+  <w:style w:type="paragraph" w:styleId="berarbeitung">
+    <w:name w:val="Revision"/>
+    <w:hidden/>
+    <w:uiPriority w:val="99"/>
+    <w:semiHidden/>
+    <w:rsid w:val="004373E3"/>
+    <w:pPr>
+      <w:spacing w:after="0" w:line="240" w:lineRule="auto"/>
+    </w:pPr>
+    <w:rPr>
+      <w:rFonts w:ascii="Times New Roman" w:eastAsia="Times New Roman" w:hAnsi="Times New Roman" w:cs="Times New Roman"/>
+      <w:sz w:val="20"/>
+      <w:szCs w:val="20"/>
+      <w:lang w:val="de-DE" w:eastAsia="ar-SA"/>
+    </w:rPr>
+  </w:style>
 </w:styles>
 </file>
 

</xml_diff>